<commit_message>
Fix PICE-related issues in forecast
I had grabbed the wrong value from the website for PICE
</commit_message>
<xml_diff>
--- a/may_forecast/press_release/final_preseason_forecast.docx
+++ b/may_forecast/press_release/final_preseason_forecast.docx
@@ -70,13 +70,13 @@
         <w:t xml:space="preserve"> </w:t>
       </w:r>
       <w:r>
-        <w:t xml:space="preserve">The first significant pulse (15% point) of Chinook in the lower river is expected on June 8, which is earlier than than the long-term average of June 13 (1961 - 2017).</w:t>
-      </w:r>
-      <w:r>
-        <w:t xml:space="preserve"> </w:t>
-      </w:r>
-      <w:r>
-        <w:t xml:space="preserve">The half-way point (50%) of the run is expected be reached on June 16, which is earlier than than the long-term average of June 21 (1961 - 2017).</w:t>
+        <w:t xml:space="preserve">The first significant pulse (15% point) of Chinook in the lower river is expected on June 9, which is earlier than than the long-term average of June 13 (1961 - 2017).</w:t>
+      </w:r>
+      <w:r>
+        <w:t xml:space="preserve"> </w:t>
+      </w:r>
+      <w:r>
+        <w:t xml:space="preserve">The half-way point (50%) of the run is expected be reached on June 17, which is earlier than than the long-term average of June 21 (1961 - 2017).</w:t>
       </w:r>
       <w:r>
         <w:t xml:space="preserve"> </w:t>
@@ -88,7 +88,7 @@
         <w:t xml:space="preserve"> </w:t>
       </w:r>
       <w:r>
-        <w:t xml:space="preserve">In keeping with the early spring conditions in northwestern Alaska, the Spring (April 20 – May 31) sea ice concentration was 0 %, significantly lower than the long-term average of 0.55 %, as measured in the waters between the Yukon River delta and St. Lawrence Island (Shpanberg Strait).</w:t>
+        <w:t xml:space="preserve">In keeping with the early spring conditions in northwestern Alaska, the Spring (March 19 – May 31) sea ice coverage was 12 %, significantly lower than the long-term average of 55 %, as measured in the waters between the Yukon River delta and St. Lawrence Island (Shpanberg Strait).</w:t>
       </w:r>
     </w:p>
     <w:p>
@@ -106,7 +106,7 @@
         <w:pStyle w:val="FirstParagraph"/>
       </w:pPr>
       <w:r>
-        <w:t xml:space="preserve">Based on the relationship between the dates of the three percentiles (15%, 25%, 50%) and the sea ice concentrations and the air and sea surface temperatures, the predicted dates of the three percentiles are June 8 (15%), June 10 (25%), and June 16 (50%) in District Y-1 of the Lower Yukon River</w:t>
+        <w:t xml:space="preserve">Based on the relationship between the dates of the three percentiles (15%, 25%, 50%) and the sea ice coverage and the air and sea surface temperatures, the predicted dates of the three percentiles are June 9 (15%), June 11 (25%), and June 17 (50%) in District Y-1 of the Lower Yukon River</w:t>
       </w:r>
     </w:p>
     <w:tbl>
@@ -174,7 +174,7 @@
               <w:jc w:val="left"/>
             </w:pPr>
             <w:r>
-              <w:t xml:space="preserve">June 8</w:t>
+              <w:t xml:space="preserve">June 9</w:t>
             </w:r>
           </w:p>
         </w:tc>
@@ -198,7 +198,7 @@
               <w:jc w:val="left"/>
             </w:pPr>
             <w:r>
-              <w:t xml:space="preserve">June 10</w:t>
+              <w:t xml:space="preserve">June 11</w:t>
             </w:r>
           </w:p>
         </w:tc>
@@ -222,7 +222,7 @@
               <w:jc w:val="left"/>
             </w:pPr>
             <w:r>
-              <w:t xml:space="preserve">June 16</w:t>
+              <w:t xml:space="preserve">June 17</w:t>
             </w:r>
           </w:p>
         </w:tc>

</xml_diff>

<commit_message>
Re-render all versions of the may press release
</commit_message>
<xml_diff>
--- a/may_forecast/press_release/final_preseason_forecast.docx
+++ b/may_forecast/press_release/final_preseason_forecast.docx
@@ -70,25 +70,25 @@
         <w:t xml:space="preserve"> </w:t>
       </w:r>
       <w:r>
-        <w:t xml:space="preserve">The first significant pulse (15% point) of Chinook in the lower river is expected on June 9, which is earlier than than the long-term average of June 13 (1961 - 2017).</w:t>
-      </w:r>
-      <w:r>
-        <w:t xml:space="preserve"> </w:t>
-      </w:r>
-      <w:r>
-        <w:t xml:space="preserve">The half-way point (50%) of the run is expected be reached on June 17, which is earlier than than the long-term average of June 21 (1961 - 2017).</w:t>
-      </w:r>
-      <w:r>
-        <w:t xml:space="preserve"> </w:t>
-      </w:r>
-      <w:r>
-        <w:t xml:space="preserve">The April mean air temperature at Nome this year of -3.2 °C was greater than than the long-term average of -6.69 °C (1961 - 2017).</w:t>
-      </w:r>
-      <w:r>
-        <w:t xml:space="preserve"> </w:t>
-      </w:r>
-      <w:r>
-        <w:t xml:space="preserve">In keeping with the early spring conditions in northwestern Alaska, the Spring (March 19 – May 31) sea ice coverage was 12 %, significantly lower than the long-term average of 55 %, as measured in the waters between the Yukon River delta and St. Lawrence Island (Shpanberg Strait).</w:t>
+        <w:t xml:space="preserve">The first significant pulse (15% point) of Chinook in the lower river is expected on June 9, which is earlier than the long-term average of June 13 (1961 – 2017).</w:t>
+      </w:r>
+      <w:r>
+        <w:t xml:space="preserve"> </w:t>
+      </w:r>
+      <w:r>
+        <w:t xml:space="preserve">The half-way point (50%) of the run is expected be reached on June 17, which is also earlier than the long-term average of June 21 (1961 – 2017).</w:t>
+      </w:r>
+      <w:r>
+        <w:t xml:space="preserve"> </w:t>
+      </w:r>
+      <w:r>
+        <w:t xml:space="preserve">The April mean air temperature at Nome this year of -3.2°C was warmer than the long-term average of -6.69°C (1961 – 2017).</w:t>
+      </w:r>
+      <w:r>
+        <w:t xml:space="preserve"> </w:t>
+      </w:r>
+      <w:r>
+        <w:t xml:space="preserve">In keeping with the early spring conditions in northwestern Alaska, the Spring (March 19 – May 31) sea ice coverage was 11.85%, which is very far outside the experience of the historical database (1970 – 2017), which has a long-term average of 55.37%, as measured in the waters between the Yukon River delta and St. Lawrence Island (Shpanberg Strait).</w:t>
       </w:r>
     </w:p>
     <w:p>
@@ -106,7 +106,7 @@
         <w:pStyle w:val="FirstParagraph"/>
       </w:pPr>
       <w:r>
-        <w:t xml:space="preserve">Based on the relationship between the dates of the three percentiles (15%, 25%, 50%) and the sea ice coverage and the air and sea surface temperatures, the predicted dates of the three percentiles are June 9 (15%), June 11 (25%), and June 17 (50%) in District Y-1 of the Lower Yukon River</w:t>
+        <w:t xml:space="preserve">Based on the relationship between the dates of the three percentiles (15%, 25%, 50%) and the sea ice coverage and the air and sea surface temperatures, the predicted dates of the three percentiles are June 9 (15%), June 11 (25%), and June 17 (50%) in District Y-1 of the Lower Yukon River.</w:t>
       </w:r>
     </w:p>
     <w:tbl>

</xml_diff>

<commit_message>
Tidy up may foreast and fix some mistakes
- Totally remove instances of pulling values into the text from calculated R values. This was fun for a hot minute but I feel better hard-coding all values into the text
- tidy up the script a tad
</commit_message>
<xml_diff>
--- a/may_forecast/press_release/final_preseason_forecast.docx
+++ b/may_forecast/press_release/final_preseason_forecast.docx
@@ -82,13 +82,13 @@
         <w:t xml:space="preserve"> </w:t>
       </w:r>
       <w:r>
-        <w:t xml:space="preserve">The April mean air temperature at Nome this year of -3.2°C was warmer than the long-term average of -6.69°C (1961 – 2017).</w:t>
-      </w:r>
-      <w:r>
-        <w:t xml:space="preserve"> </w:t>
-      </w:r>
-      <w:r>
-        <w:t xml:space="preserve">In keeping with the early spring conditions in northwestern Alaska, the Spring (March 19 – May 31) sea ice coverage was 11.85%, which is very far outside the experience of the historical database (1970 – 2017), which has a long-term average of 55.37%, as measured in the waters between the Yukon River delta and St. Lawrence Island (Shpanberg Strait).</w:t>
+        <w:t xml:space="preserve">The April mean air temperature at Nome this year of -3.2°C was warmer than the long-term average of -6.76°C (1961 – 2017).</w:t>
+      </w:r>
+      <w:r>
+        <w:t xml:space="preserve"> </w:t>
+      </w:r>
+      <w:r>
+        <w:t xml:space="preserve">In keeping with the early spring conditions in northwestern Alaska, the Spring (March 19 – May 31) sea ice coverage was 11.85%, which is very far outside the experience of the historical database (1970 – 2017), which has a long-term average of 56.27%, as measured in the waters between the Yukon River delta and St. Lawrence Island (Shpanberg Strait).</w:t>
       </w:r>
     </w:p>
     <w:p>

</xml_diff>

<commit_message>
Add draft text and date to may press release
as per mundy
</commit_message>
<xml_diff>
--- a/may_forecast/press_release/final_preseason_forecast.docx
+++ b/may_forecast/press_release/final_preseason_forecast.docx
@@ -47,6 +47,19 @@
             </a:graphic>
           </wp:inline>
         </w:drawing>
+      </w:r>
+    </w:p>
+    <w:p>
+      <w:pPr>
+        <w:pStyle w:val="BodyText"/>
+      </w:pPr>
+    </w:p>
+    <w:p>
+      <w:pPr>
+        <w:pStyle w:val="BodyText"/>
+      </w:pPr>
+      <w:r>
+        <w:t xml:space="preserve">Friday, June 1, 2018</w:t>
       </w:r>
     </w:p>
     <w:p>

</xml_diff>

<commit_message>
Minor tweaks to may forecast
</commit_message>
<xml_diff>
--- a/may_forecast/press_release/final_preseason_forecast.docx
+++ b/may_forecast/press_release/final_preseason_forecast.docx
@@ -89,7 +89,7 @@
         <w:t xml:space="preserve"> </w:t>
       </w:r>
       <w:r>
-        <w:t xml:space="preserve">The half-way point (50%) of the run is expected be reached on June 17, which is also earlier than the long-term average of June 21 (1961 – 2017).</w:t>
+        <w:t xml:space="preserve">The half-way point (50%) of the run is expected on June 17, which is also earlier than the long-term average of June 21 (1961 – 2017).</w:t>
       </w:r>
       <w:r>
         <w:t xml:space="preserve"> </w:t>
@@ -119,7 +119,7 @@
         <w:pStyle w:val="FirstParagraph"/>
       </w:pPr>
       <w:r>
-        <w:t xml:space="preserve">Based on the relationship between the dates of the three percentiles (15%, 25%, 50%) and the sea ice coverage and the air and sea surface temperatures, the predicted dates of the three percentiles are June 9 (15%), June 11 (25%), and June 17 (50%) in District Y-1 of the Lower Yukon River.</w:t>
+        <w:t xml:space="preserve">Based on the relationship between the dates of the three percentiles (15%, 25%, and 50%) and the sea ice coverage and the air and sea surface temperatures, the predicted dates of the three percentiles are June 9 (15%), June 11 (25%), and June 17 (50%) in District Y-1 of the Lower Yukon River.</w:t>
       </w:r>
     </w:p>
     <w:tbl>
@@ -309,10 +309,7 @@
         </w:r>
       </w:hyperlink>
       <w:r>
-        <w:t xml:space="preserve"> </w:t>
-      </w:r>
-      <w:r>
-        <w:t xml:space="preserve">Jordan Watson</w:t>
+        <w:t xml:space="preserve">, and Jordan Watson</w:t>
       </w:r>
       <w:r>
         <w:t xml:space="preserve"> </w:t>
@@ -326,29 +323,12 @@
         </w:r>
       </w:hyperlink>
       <w:r>
+        <w:t xml:space="preserve">. Data management and web page support by Will Koeppen</w:t>
+      </w:r>
+      <w:r>
         <w:t xml:space="preserve"> </w:t>
       </w:r>
-      <w:r>
-        <w:t xml:space="preserve">and Zach Liller</w:t>
-      </w:r>
-      <w:r>
-        <w:t xml:space="preserve"> </w:t>
-      </w:r>
       <w:hyperlink r:id="rId28">
-        <w:r>
-          <w:rPr>
-            <w:rStyle w:val="Hyperlink"/>
-          </w:rPr>
-          <w:t xml:space="preserve">zachary.liller@alaska.gov</w:t>
-        </w:r>
-      </w:hyperlink>
-      <w:r>
-        <w:t xml:space="preserve">. Data management and web page support by Will Koeppen</w:t>
-      </w:r>
-      <w:r>
-        <w:t xml:space="preserve"> </w:t>
-      </w:r>
-      <w:hyperlink r:id="rId29">
         <w:r>
           <w:rPr>
             <w:rStyle w:val="Hyperlink"/>
@@ -362,7 +342,7 @@
       <w:r>
         <w:t xml:space="preserve"> </w:t>
       </w:r>
-      <w:hyperlink r:id="rId30">
+      <w:hyperlink r:id="rId29">
         <w:r>
           <w:rPr>
             <w:rStyle w:val="Hyperlink"/>
@@ -376,7 +356,7 @@
       <w:r>
         <w:t xml:space="preserve"> </w:t>
       </w:r>
-      <w:hyperlink r:id="rId31">
+      <w:hyperlink r:id="rId30">
         <w:r>
           <w:rPr>
             <w:rStyle w:val="Hyperlink"/>
@@ -390,7 +370,7 @@
       <w:r>
         <w:t xml:space="preserve"> </w:t>
       </w:r>
-      <w:hyperlink r:id="rId32">
+      <w:hyperlink r:id="rId31">
         <w:r>
           <w:rPr>
             <w:rStyle w:val="Hyperlink"/>
@@ -399,15 +379,12 @@
         </w:r>
       </w:hyperlink>
       <w:r>
+        <w:t xml:space="preserve">, and Holly Carroll</w:t>
+      </w:r>
+      <w:r>
         <w:t xml:space="preserve"> </w:t>
       </w:r>
-      <w:r>
-        <w:t xml:space="preserve">and Holly Carroll</w:t>
-      </w:r>
-      <w:r>
-        <w:t xml:space="preserve"> </w:t>
-      </w:r>
-      <w:hyperlink r:id="rId33">
+      <w:hyperlink r:id="rId32">
         <w:r>
           <w:rPr>
             <w:rStyle w:val="Hyperlink"/>
@@ -416,7 +393,7 @@
         </w:r>
       </w:hyperlink>
       <w:r>
-        <w:t xml:space="preserve">. Financial and material supports were provided by the Alaska Ocean Observing System, NOAA National Marine Fisheries Service and the Alaska Department of Fish and Game.</w:t>
+        <w:t xml:space="preserve">. Financial and material supports were provided by the Alaska Ocean Observing System, NOAA National Marine Fisheries Service, and the Alaska Department of Fish and Game.</w:t>
       </w:r>
     </w:p>
     <w:sectPr/>

</xml_diff>

<commit_message>
Update for final may forecast
Updated PICE value with final data. MSSTC did not Change. I also added a blurb in the intro about MSSTC.
</commit_message>
<xml_diff>
--- a/may_forecast/press_release/final_preseason_forecast.docx
+++ b/may_forecast/press_release/final_preseason_forecast.docx
@@ -53,13 +53,8 @@
       <w:pPr>
         <w:pStyle w:val="BodyText"/>
       </w:pPr>
-    </w:p>
-    <w:p>
-      <w:pPr>
-        <w:pStyle w:val="BodyText"/>
-      </w:pPr>
-      <w:r>
-        <w:t xml:space="preserve">Saturday, June 2, 2018</w:t>
+      <w:r>
+        <w:t xml:space="preserve">Monday, June 4, 2018</w:t>
       </w:r>
     </w:p>
     <w:p>
@@ -96,6 +91,12 @@
       </w:r>
       <w:r>
         <w:t xml:space="preserve">The April mean air temperature at Nome this year of -3.2°C was warmer than the long-term average of -6.8°C (1961 – 2017).</w:t>
+      </w:r>
+      <w:r>
+        <w:t xml:space="preserve"> </w:t>
+      </w:r>
+      <w:r>
+        <w:t xml:space="preserve">The May mean sea surface temperature as modeled just off the Yukon River delta (63.18°N 165.58°W) of -0.2°C was warmer than the long-term average of -0.4°C (1961 – 2017).</w:t>
       </w:r>
       <w:r>
         <w:t xml:space="preserve"> </w:t>

</xml_diff>